<commit_message>
Update potential supplementary table
</commit_message>
<xml_diff>
--- a/Manuscript_items/Potential TableS1.docx
+++ b/Manuscript_items/Potential TableS1.docx
@@ -256,7 +256,6 @@
                 <w:szCs w:val="22"/>
               </w:rPr>
             </w:pPr>
-            <w:commentRangeStart w:id="1"/>
             <w:r>
               <w:rPr>
                 <w:b/>
@@ -265,59 +264,66 @@
               </w:rPr>
               <w:t>N</w:t>
             </w:r>
-            <w:commentRangeEnd w:id="1"/>
-            <w:r>
-              <w:rPr>
-                <w:rStyle w:val="CommentReference"/>
-              </w:rPr>
-              <w:commentReference w:id="1"/>
-            </w:r>
-          </w:p>
-        </w:tc>
-        <w:tc>
-          <w:tcPr>
-            <w:tcW w:w="1878" w:type="dxa"/>
-            <w:tcBorders>
-              <w:left w:val="nil"/>
-              <w:right w:val="nil"/>
-            </w:tcBorders>
-            <w:vAlign w:val="center"/>
-          </w:tcPr>
-          <w:p>
-            <w:pPr>
-              <w:tabs>
-                <w:tab w:val="left" w:pos="2110"/>
-              </w:tabs>
-              <w:spacing w:after="0"/>
-              <w:jc w:val="center"/>
-              <w:rPr>
-                <w:sz w:val="22"/>
-                <w:szCs w:val="22"/>
-              </w:rPr>
-            </w:pPr>
-          </w:p>
-        </w:tc>
-        <w:tc>
-          <w:tcPr>
-            <w:tcW w:w="1878" w:type="dxa"/>
-            <w:tcBorders>
-              <w:left w:val="nil"/>
-              <w:right w:val="nil"/>
-            </w:tcBorders>
-            <w:vAlign w:val="center"/>
-          </w:tcPr>
-          <w:p>
-            <w:pPr>
-              <w:tabs>
-                <w:tab w:val="left" w:pos="2110"/>
-              </w:tabs>
-              <w:spacing w:after="0"/>
-              <w:jc w:val="center"/>
-              <w:rPr>
-                <w:sz w:val="22"/>
-                <w:szCs w:val="22"/>
-              </w:rPr>
-            </w:pPr>
+          </w:p>
+        </w:tc>
+        <w:tc>
+          <w:tcPr>
+            <w:tcW w:w="1878" w:type="dxa"/>
+            <w:tcBorders>
+              <w:left w:val="nil"/>
+              <w:right w:val="nil"/>
+            </w:tcBorders>
+            <w:vAlign w:val="center"/>
+          </w:tcPr>
+          <w:p>
+            <w:pPr>
+              <w:tabs>
+                <w:tab w:val="left" w:pos="2110"/>
+              </w:tabs>
+              <w:spacing w:after="0"/>
+              <w:jc w:val="center"/>
+              <w:rPr>
+                <w:sz w:val="22"/>
+                <w:szCs w:val="22"/>
+              </w:rPr>
+            </w:pPr>
+            <w:r>
+              <w:rPr>
+                <w:sz w:val="22"/>
+                <w:szCs w:val="22"/>
+              </w:rPr>
+              <w:t>6267</w:t>
+            </w:r>
+          </w:p>
+        </w:tc>
+        <w:tc>
+          <w:tcPr>
+            <w:tcW w:w="1878" w:type="dxa"/>
+            <w:tcBorders>
+              <w:left w:val="nil"/>
+              <w:right w:val="nil"/>
+            </w:tcBorders>
+            <w:vAlign w:val="center"/>
+          </w:tcPr>
+          <w:p>
+            <w:pPr>
+              <w:tabs>
+                <w:tab w:val="left" w:pos="2110"/>
+              </w:tabs>
+              <w:spacing w:after="0"/>
+              <w:jc w:val="center"/>
+              <w:rPr>
+                <w:sz w:val="22"/>
+                <w:szCs w:val="22"/>
+              </w:rPr>
+            </w:pPr>
+            <w:r>
+              <w:rPr>
+                <w:sz w:val="22"/>
+                <w:szCs w:val="22"/>
+              </w:rPr>
+              <w:t>10548</w:t>
+            </w:r>
           </w:p>
         </w:tc>
         <w:tc>
@@ -341,29 +347,43 @@
                 <w:szCs w:val="22"/>
               </w:rPr>
             </w:pPr>
-          </w:p>
-        </w:tc>
-        <w:tc>
-          <w:tcPr>
-            <w:tcW w:w="1878" w:type="dxa"/>
-            <w:tcBorders>
-              <w:left w:val="nil"/>
-              <w:right w:val="nil"/>
-            </w:tcBorders>
-            <w:vAlign w:val="center"/>
-          </w:tcPr>
-          <w:p>
-            <w:pPr>
-              <w:tabs>
-                <w:tab w:val="left" w:pos="2110"/>
-              </w:tabs>
-              <w:spacing w:after="0"/>
-              <w:jc w:val="center"/>
-              <w:rPr>
-                <w:sz w:val="22"/>
-                <w:szCs w:val="22"/>
-              </w:rPr>
-            </w:pPr>
+            <w:r>
+              <w:rPr>
+                <w:sz w:val="22"/>
+                <w:szCs w:val="22"/>
+              </w:rPr>
+              <w:t>5030</w:t>
+            </w:r>
+          </w:p>
+        </w:tc>
+        <w:tc>
+          <w:tcPr>
+            <w:tcW w:w="1878" w:type="dxa"/>
+            <w:tcBorders>
+              <w:left w:val="nil"/>
+              <w:right w:val="nil"/>
+            </w:tcBorders>
+            <w:vAlign w:val="center"/>
+          </w:tcPr>
+          <w:p>
+            <w:pPr>
+              <w:tabs>
+                <w:tab w:val="left" w:pos="2110"/>
+              </w:tabs>
+              <w:spacing w:after="0"/>
+              <w:jc w:val="center"/>
+              <w:rPr>
+                <w:sz w:val="22"/>
+                <w:szCs w:val="22"/>
+              </w:rPr>
+            </w:pPr>
+            <w:r>
+              <w:rPr>
+                <w:sz w:val="22"/>
+                <w:szCs w:val="22"/>
+              </w:rPr>
+              <w:t>2177</w:t>
+            </w:r>
           </w:p>
         </w:tc>
       </w:tr>
@@ -1364,7 +1384,6 @@
                 <w:szCs w:val="22"/>
               </w:rPr>
             </w:pPr>
-            <w:commentRangeStart w:id="2"/>
             <w:r>
               <w:rPr>
                 <w:b/>
@@ -1385,107 +1404,135 @@
                 <w:sz w:val="22"/>
                 <w:szCs w:val="22"/>
               </w:rPr>
+              <w:t>c</w:t>
+            </w:r>
+            <w:r>
+              <w:rPr>
+                <w:sz w:val="22"/>
+                <w:szCs w:val="22"/>
+              </w:rPr>
               <w:t>m</w:t>
             </w:r>
-            <w:commentRangeEnd w:id="2"/>
-            <w:r>
-              <w:rPr>
-                <w:rStyle w:val="CommentReference"/>
-              </w:rPr>
-              <w:commentReference w:id="2"/>
-            </w:r>
-          </w:p>
-        </w:tc>
-        <w:tc>
-          <w:tcPr>
-            <w:tcW w:w="1878" w:type="dxa"/>
-            <w:tcBorders>
-              <w:left w:val="nil"/>
-              <w:right w:val="nil"/>
-            </w:tcBorders>
-            <w:vAlign w:val="center"/>
-          </w:tcPr>
-          <w:p>
-            <w:pPr>
-              <w:tabs>
-                <w:tab w:val="left" w:pos="2110"/>
-              </w:tabs>
-              <w:spacing w:after="0"/>
-              <w:jc w:val="center"/>
-              <w:rPr>
-                <w:sz w:val="22"/>
-                <w:szCs w:val="22"/>
-              </w:rPr>
-            </w:pPr>
-          </w:p>
-        </w:tc>
-        <w:tc>
-          <w:tcPr>
-            <w:tcW w:w="1878" w:type="dxa"/>
-            <w:tcBorders>
-              <w:left w:val="nil"/>
-              <w:right w:val="nil"/>
-            </w:tcBorders>
-            <w:vAlign w:val="center"/>
-          </w:tcPr>
-          <w:p>
-            <w:pPr>
-              <w:tabs>
-                <w:tab w:val="left" w:pos="2110"/>
-              </w:tabs>
-              <w:spacing w:after="0"/>
-              <w:jc w:val="center"/>
-              <w:rPr>
-                <w:sz w:val="22"/>
-                <w:szCs w:val="22"/>
-              </w:rPr>
-            </w:pPr>
-          </w:p>
-        </w:tc>
-        <w:tc>
-          <w:tcPr>
-            <w:tcW w:w="1878" w:type="dxa"/>
-            <w:tcBorders>
-              <w:left w:val="nil"/>
-              <w:right w:val="nil"/>
-            </w:tcBorders>
-            <w:vAlign w:val="center"/>
-          </w:tcPr>
-          <w:p>
-            <w:pPr>
-              <w:tabs>
-                <w:tab w:val="left" w:pos="2110"/>
-              </w:tabs>
-              <w:spacing w:after="0"/>
-              <w:jc w:val="center"/>
-              <w:rPr>
-                <w:sz w:val="22"/>
-                <w:szCs w:val="22"/>
-              </w:rPr>
-            </w:pPr>
-          </w:p>
-        </w:tc>
-        <w:tc>
-          <w:tcPr>
-            <w:tcW w:w="1878" w:type="dxa"/>
-            <w:tcBorders>
-              <w:left w:val="nil"/>
-              <w:right w:val="nil"/>
-            </w:tcBorders>
-            <w:vAlign w:val="center"/>
-          </w:tcPr>
-          <w:p>
-            <w:pPr>
-              <w:tabs>
-                <w:tab w:val="left" w:pos="2110"/>
-              </w:tabs>
-              <w:spacing w:after="0"/>
-              <w:jc w:val="center"/>
-              <w:rPr>
-                <w:sz w:val="22"/>
-                <w:szCs w:val="22"/>
-              </w:rPr>
-            </w:pPr>
+          </w:p>
+        </w:tc>
+        <w:tc>
+          <w:tcPr>
+            <w:tcW w:w="1878" w:type="dxa"/>
+            <w:tcBorders>
+              <w:left w:val="nil"/>
+              <w:right w:val="nil"/>
+            </w:tcBorders>
+            <w:vAlign w:val="center"/>
+          </w:tcPr>
+          <w:p>
+            <w:pPr>
+              <w:tabs>
+                <w:tab w:val="left" w:pos="2110"/>
+              </w:tabs>
+              <w:spacing w:after="0"/>
+              <w:jc w:val="center"/>
+              <w:rPr>
+                <w:sz w:val="22"/>
+                <w:szCs w:val="22"/>
+              </w:rPr>
+            </w:pPr>
+            <w:r>
+              <w:rPr>
+                <w:sz w:val="22"/>
+                <w:szCs w:val="22"/>
+              </w:rPr>
+              <w:t>164.8 (9.6)</w:t>
+            </w:r>
+          </w:p>
+        </w:tc>
+        <w:tc>
+          <w:tcPr>
+            <w:tcW w:w="1878" w:type="dxa"/>
+            <w:tcBorders>
+              <w:left w:val="nil"/>
+              <w:right w:val="nil"/>
+            </w:tcBorders>
+            <w:vAlign w:val="center"/>
+          </w:tcPr>
+          <w:p>
+            <w:pPr>
+              <w:tabs>
+                <w:tab w:val="left" w:pos="2110"/>
+              </w:tabs>
+              <w:spacing w:after="0"/>
+              <w:jc w:val="center"/>
+              <w:rPr>
+                <w:sz w:val="22"/>
+                <w:szCs w:val="22"/>
+              </w:rPr>
+            </w:pPr>
+            <w:r>
+              <w:rPr>
+                <w:sz w:val="22"/>
+                <w:szCs w:val="22"/>
+              </w:rPr>
+              <w:t>170.3 (9.9)</w:t>
+            </w:r>
+          </w:p>
+        </w:tc>
+        <w:tc>
+          <w:tcPr>
+            <w:tcW w:w="1878" w:type="dxa"/>
+            <w:tcBorders>
+              <w:left w:val="nil"/>
+              <w:right w:val="nil"/>
+            </w:tcBorders>
+            <w:vAlign w:val="center"/>
+          </w:tcPr>
+          <w:p>
+            <w:pPr>
+              <w:tabs>
+                <w:tab w:val="left" w:pos="2110"/>
+              </w:tabs>
+              <w:spacing w:after="0"/>
+              <w:jc w:val="center"/>
+              <w:rPr>
+                <w:sz w:val="22"/>
+                <w:szCs w:val="22"/>
+              </w:rPr>
+            </w:pPr>
+            <w:r>
+              <w:rPr>
+                <w:sz w:val="22"/>
+                <w:szCs w:val="22"/>
+              </w:rPr>
+              <w:t>169.4 (9.5)</w:t>
+            </w:r>
+          </w:p>
+        </w:tc>
+        <w:tc>
+          <w:tcPr>
+            <w:tcW w:w="1878" w:type="dxa"/>
+            <w:tcBorders>
+              <w:left w:val="nil"/>
+              <w:right w:val="nil"/>
+            </w:tcBorders>
+            <w:vAlign w:val="center"/>
+          </w:tcPr>
+          <w:p>
+            <w:pPr>
+              <w:tabs>
+                <w:tab w:val="left" w:pos="2110"/>
+              </w:tabs>
+              <w:spacing w:after="0"/>
+              <w:jc w:val="center"/>
+              <w:rPr>
+                <w:sz w:val="22"/>
+                <w:szCs w:val="22"/>
+              </w:rPr>
+            </w:pPr>
+            <w:r>
+              <w:rPr>
+                <w:sz w:val="22"/>
+                <w:szCs w:val="22"/>
+              </w:rPr>
+              <w:t>165.5 (10.0)</w:t>
+            </w:r>
           </w:p>
         </w:tc>
       </w:tr>
@@ -1684,7 +1731,6 @@
                 <w:szCs w:val="22"/>
               </w:rPr>
             </w:pPr>
-            <w:commentRangeStart w:id="3"/>
             <w:r>
               <w:rPr>
                 <w:b/>
@@ -1700,105 +1746,126 @@
               </w:rPr>
               <w:t>, cm</w:t>
             </w:r>
-            <w:commentRangeEnd w:id="3"/>
-            <w:r>
-              <w:rPr>
-                <w:rStyle w:val="CommentReference"/>
-              </w:rPr>
-              <w:commentReference w:id="3"/>
-            </w:r>
-          </w:p>
-        </w:tc>
-        <w:tc>
-          <w:tcPr>
-            <w:tcW w:w="1878" w:type="dxa"/>
-            <w:tcBorders>
-              <w:left w:val="nil"/>
-              <w:right w:val="nil"/>
-            </w:tcBorders>
-            <w:vAlign w:val="center"/>
-          </w:tcPr>
-          <w:p>
-            <w:pPr>
-              <w:tabs>
-                <w:tab w:val="left" w:pos="2110"/>
-              </w:tabs>
-              <w:spacing w:after="0"/>
-              <w:jc w:val="center"/>
-              <w:rPr>
-                <w:sz w:val="22"/>
-                <w:szCs w:val="22"/>
-              </w:rPr>
-            </w:pPr>
-          </w:p>
-        </w:tc>
-        <w:tc>
-          <w:tcPr>
-            <w:tcW w:w="1878" w:type="dxa"/>
-            <w:tcBorders>
-              <w:left w:val="nil"/>
-              <w:right w:val="nil"/>
-            </w:tcBorders>
-            <w:vAlign w:val="center"/>
-          </w:tcPr>
-          <w:p>
-            <w:pPr>
-              <w:tabs>
-                <w:tab w:val="left" w:pos="2110"/>
-              </w:tabs>
-              <w:spacing w:after="0"/>
-              <w:jc w:val="center"/>
-              <w:rPr>
-                <w:sz w:val="22"/>
-                <w:szCs w:val="22"/>
-              </w:rPr>
-            </w:pPr>
-          </w:p>
-        </w:tc>
-        <w:tc>
-          <w:tcPr>
-            <w:tcW w:w="1878" w:type="dxa"/>
-            <w:tcBorders>
-              <w:left w:val="nil"/>
-              <w:right w:val="nil"/>
-            </w:tcBorders>
-            <w:vAlign w:val="center"/>
-          </w:tcPr>
-          <w:p>
-            <w:pPr>
-              <w:tabs>
-                <w:tab w:val="left" w:pos="2110"/>
-              </w:tabs>
-              <w:spacing w:after="0"/>
-              <w:jc w:val="center"/>
-              <w:rPr>
-                <w:sz w:val="22"/>
-                <w:szCs w:val="22"/>
-              </w:rPr>
-            </w:pPr>
-          </w:p>
-        </w:tc>
-        <w:tc>
-          <w:tcPr>
-            <w:tcW w:w="1878" w:type="dxa"/>
-            <w:tcBorders>
-              <w:left w:val="nil"/>
-              <w:right w:val="nil"/>
-            </w:tcBorders>
-            <w:vAlign w:val="center"/>
-          </w:tcPr>
-          <w:p>
-            <w:pPr>
-              <w:tabs>
-                <w:tab w:val="left" w:pos="2110"/>
-              </w:tabs>
-              <w:spacing w:after="0"/>
-              <w:jc w:val="center"/>
-              <w:rPr>
-                <w:sz w:val="22"/>
-                <w:szCs w:val="22"/>
-              </w:rPr>
-            </w:pPr>
+          </w:p>
+        </w:tc>
+        <w:tc>
+          <w:tcPr>
+            <w:tcW w:w="1878" w:type="dxa"/>
+            <w:tcBorders>
+              <w:left w:val="nil"/>
+              <w:right w:val="nil"/>
+            </w:tcBorders>
+            <w:vAlign w:val="center"/>
+          </w:tcPr>
+          <w:p>
+            <w:pPr>
+              <w:tabs>
+                <w:tab w:val="left" w:pos="2110"/>
+              </w:tabs>
+              <w:spacing w:after="0"/>
+              <w:jc w:val="center"/>
+              <w:rPr>
+                <w:sz w:val="22"/>
+                <w:szCs w:val="22"/>
+              </w:rPr>
+            </w:pPr>
+            <w:r>
+              <w:rPr>
+                <w:sz w:val="22"/>
+                <w:szCs w:val="22"/>
+              </w:rPr>
+              <w:t>96.6 (14.3)</w:t>
+            </w:r>
+          </w:p>
+        </w:tc>
+        <w:tc>
+          <w:tcPr>
+            <w:tcW w:w="1878" w:type="dxa"/>
+            <w:tcBorders>
+              <w:left w:val="nil"/>
+              <w:right w:val="nil"/>
+            </w:tcBorders>
+            <w:vAlign w:val="center"/>
+          </w:tcPr>
+          <w:p>
+            <w:pPr>
+              <w:tabs>
+                <w:tab w:val="left" w:pos="2110"/>
+              </w:tabs>
+              <w:spacing w:after="0"/>
+              <w:jc w:val="center"/>
+              <w:rPr>
+                <w:sz w:val="22"/>
+                <w:szCs w:val="22"/>
+              </w:rPr>
+            </w:pPr>
+            <w:r>
+              <w:rPr>
+                <w:sz w:val="22"/>
+                <w:szCs w:val="22"/>
+              </w:rPr>
+              <w:t>97.3 (16.1)</w:t>
+            </w:r>
+          </w:p>
+        </w:tc>
+        <w:tc>
+          <w:tcPr>
+            <w:tcW w:w="1878" w:type="dxa"/>
+            <w:tcBorders>
+              <w:left w:val="nil"/>
+              <w:right w:val="nil"/>
+            </w:tcBorders>
+            <w:vAlign w:val="center"/>
+          </w:tcPr>
+          <w:p>
+            <w:pPr>
+              <w:tabs>
+                <w:tab w:val="left" w:pos="2110"/>
+              </w:tabs>
+              <w:spacing w:after="0"/>
+              <w:jc w:val="center"/>
+              <w:rPr>
+                <w:sz w:val="22"/>
+                <w:szCs w:val="22"/>
+              </w:rPr>
+            </w:pPr>
+            <w:r>
+              <w:rPr>
+                <w:sz w:val="22"/>
+                <w:szCs w:val="22"/>
+              </w:rPr>
+              <w:t>97.2 (17.3)</w:t>
+            </w:r>
+          </w:p>
+        </w:tc>
+        <w:tc>
+          <w:tcPr>
+            <w:tcW w:w="1878" w:type="dxa"/>
+            <w:tcBorders>
+              <w:left w:val="nil"/>
+              <w:right w:val="nil"/>
+            </w:tcBorders>
+            <w:vAlign w:val="center"/>
+          </w:tcPr>
+          <w:p>
+            <w:pPr>
+              <w:tabs>
+                <w:tab w:val="left" w:pos="2110"/>
+              </w:tabs>
+              <w:spacing w:after="0"/>
+              <w:jc w:val="center"/>
+              <w:rPr>
+                <w:sz w:val="22"/>
+                <w:szCs w:val="22"/>
+              </w:rPr>
+            </w:pPr>
+            <w:r>
+              <w:rPr>
+                <w:sz w:val="22"/>
+                <w:szCs w:val="22"/>
+              </w:rPr>
+              <w:t>90.7 (15.0)</w:t>
+            </w:r>
           </w:p>
         </w:tc>
       </w:tr>
@@ -3096,7 +3163,7 @@
               </w:rPr>
               <w:t xml:space="preserve">, </w:t>
             </w:r>
-            <w:commentRangeStart w:id="4"/>
+            <w:commentRangeStart w:id="1"/>
             <w:r>
               <w:rPr>
                 <w:sz w:val="22"/>
@@ -3120,12 +3187,12 @@
               </w:rPr>
               <w:t>/L)</w:t>
             </w:r>
-            <w:commentRangeEnd w:id="4"/>
+            <w:commentRangeEnd w:id="1"/>
             <w:r>
               <w:rPr>
                 <w:rStyle w:val="CommentReference"/>
               </w:rPr>
-              <w:commentReference w:id="4"/>
+              <w:commentReference w:id="1"/>
             </w:r>
           </w:p>
         </w:tc>
@@ -3361,21 +3428,7 @@
               <w:rPr>
                 <w:sz w:val="22"/>
               </w:rPr>
-              <w:t xml:space="preserve">NHANES fasting survey weights </w:t>
-            </w:r>
-            <w:proofErr w:type="gramStart"/>
-            <w:r>
-              <w:rPr>
-                <w:sz w:val="22"/>
-              </w:rPr>
-              <w:t>were used</w:t>
-            </w:r>
-            <w:proofErr w:type="gramEnd"/>
-            <w:r>
-              <w:rPr>
-                <w:sz w:val="22"/>
-              </w:rPr>
-              <w:t xml:space="preserve"> to estimate weighted means and variances.</w:t>
+              <w:t>NHANES fasting survey weights were used to estimate weighted means and variances.</w:t>
             </w:r>
           </w:p>
         </w:tc>
@@ -3383,8 +3436,8 @@
     </w:tbl>
     <w:p/>
     <w:p>
-      <w:bookmarkStart w:id="5" w:name="_GoBack"/>
-      <w:bookmarkEnd w:id="5"/>
+      <w:bookmarkStart w:id="2" w:name="_GoBack"/>
+      <w:bookmarkEnd w:id="2"/>
     </w:p>
     <w:sectPr>
       <w:pgSz w:w="11906" w:h="16838"/>
@@ -3426,66 +3479,6 @@
         <w:annotationRef/>
       </w:r>
       <w:r>
-        <w:t xml:space="preserve">Please add </w:t>
-      </w:r>
-      <w:r>
-        <w:sym w:font="Wingdings" w:char="F04A"/>
-      </w:r>
-    </w:p>
-  </w:comment>
-  <w:comment w:id="2" w:author="Toinét Cronjé" w:date="2022-01-21T14:47:00Z" w:initials="TC">
-    <w:p>
-      <w:pPr>
-        <w:pStyle w:val="CommentText"/>
-      </w:pPr>
-      <w:r>
-        <w:rPr>
-          <w:rStyle w:val="CommentReference"/>
-        </w:rPr>
-        <w:annotationRef/>
-      </w:r>
-      <w:r>
-        <w:t xml:space="preserve">Please add </w:t>
-      </w:r>
-      <w:r>
-        <w:sym w:font="Wingdings" w:char="F04A"/>
-      </w:r>
-    </w:p>
-  </w:comment>
-  <w:comment w:id="3" w:author="Toinét Cronjé" w:date="2022-01-21T14:48:00Z" w:initials="TC">
-    <w:p>
-      <w:pPr>
-        <w:pStyle w:val="CommentText"/>
-      </w:pPr>
-      <w:r>
-        <w:rPr>
-          <w:rStyle w:val="CommentReference"/>
-        </w:rPr>
-        <w:annotationRef/>
-      </w:r>
-      <w:r>
-        <w:t xml:space="preserve">Please add </w:t>
-      </w:r>
-      <w:r>
-        <w:sym w:font="Wingdings" w:char="F04A"/>
-      </w:r>
-      <w:r>
-        <w:t xml:space="preserve"> </w:t>
-      </w:r>
-    </w:p>
-  </w:comment>
-  <w:comment w:id="4" w:author="Toinét Cronjé" w:date="2022-01-21T14:53:00Z" w:initials="TC">
-    <w:p>
-      <w:pPr>
-        <w:pStyle w:val="CommentText"/>
-      </w:pPr>
-      <w:r>
-        <w:rPr>
-          <w:rStyle w:val="CommentReference"/>
-        </w:rPr>
-        <w:annotationRef/>
-      </w:r>
-      <w:r>
         <w:t>Is this also log transformed in the models? If not, I would use untransformed here – the N is big enough for us to use parametric summary measures regardless?</w:t>
       </w:r>
     </w:p>
@@ -3496,9 +3489,6 @@
 <file path=word/commentsExtended.xml><?xml version="1.0" encoding="utf-8"?>
 <w15:commentsEx xmlns:wpc="http://schemas.microsoft.com/office/word/2010/wordprocessingCanvas" xmlns:cx="http://schemas.microsoft.com/office/drawing/2014/chartex" xmlns:cx1="http://schemas.microsoft.com/office/drawing/2015/9/8/chartex" xmlns:mc="http://schemas.openxmlformats.org/markup-compatibility/2006" xmlns:o="urn:schemas-microsoft-com:office:office" xmlns:r="http://schemas.openxmlformats.org/officeDocument/2006/relationships" xmlns:m="http://schemas.openxmlformats.org/officeDocument/2006/math" xmlns:v="urn:schemas-microsoft-com:vml" xmlns:wp14="http://schemas.microsoft.com/office/word/2010/wordprocessingDrawing" xmlns:wp="http://schemas.openxmlformats.org/drawingml/2006/wordprocessingDrawing" xmlns:w10="urn:schemas-microsoft-com:office:word" xmlns:w="http://schemas.openxmlformats.org/wordprocessingml/2006/main" xmlns:w14="http://schemas.microsoft.com/office/word/2010/wordml" xmlns:w15="http://schemas.microsoft.com/office/word/2012/wordml" xmlns:w16se="http://schemas.microsoft.com/office/word/2015/wordml/symex" xmlns:wpg="http://schemas.microsoft.com/office/word/2010/wordprocessingGroup" xmlns:wpi="http://schemas.microsoft.com/office/word/2010/wordprocessingInk" xmlns:wne="http://schemas.microsoft.com/office/word/2006/wordml" xmlns:wps="http://schemas.microsoft.com/office/word/2010/wordprocessingShape" mc:Ignorable="w14 w15 w16se wp14">
   <w15:commentEx w15:paraId="430AA41B" w15:done="0"/>
-  <w15:commentEx w15:paraId="0A468198" w15:done="0"/>
-  <w15:commentEx w15:paraId="4DE65944" w15:done="0"/>
-  <w15:commentEx w15:paraId="18FB769F" w15:done="0"/>
   <w15:commentEx w15:paraId="02028157" w15:done="0"/>
 </w15:commentsEx>
 </file>

</xml_diff>